<commit_message>
picamera2 and Bullseye latest OS integrated
</commit_message>
<xml_diff>
--- a/designDocumentation/Doorbell RPI Zero.docx
+++ b/designDocumentation/Doorbell RPI Zero.docx
@@ -1,6 +1,6 @@
 
 <file path=word/document.xml><?xml version="1.0" encoding="utf-8"?>
-<w:document xmlns:wpc="http://schemas.microsoft.com/office/word/2010/wordprocessingCanvas" xmlns:cx="http://schemas.microsoft.com/office/drawing/2014/chartex" xmlns:cx1="http://schemas.microsoft.com/office/drawing/2015/9/8/chartex" xmlns:cx2="http://schemas.microsoft.com/office/drawing/2015/10/21/chartex" xmlns:cx3="http://schemas.microsoft.com/office/drawing/2016/5/9/chartex" xmlns:cx4="http://schemas.microsoft.com/office/drawing/2016/5/10/chartex" xmlns:cx5="http://schemas.microsoft.com/office/drawing/2016/5/11/chartex" xmlns:cx6="http://schemas.microsoft.com/office/drawing/2016/5/12/chartex" xmlns:cx7="http://schemas.microsoft.com/office/drawing/2016/5/13/chartex" xmlns:cx8="http://schemas.microsoft.com/office/drawing/2016/5/14/chartex" xmlns:mc="http://schemas.openxmlformats.org/markup-compatibility/2006" xmlns:aink="http://schemas.microsoft.com/office/drawing/2016/ink" xmlns:am3d="http://schemas.microsoft.com/office/drawing/2017/model3d" xmlns:o="urn:schemas-microsoft-com:office:office" xmlns:r="http://schemas.openxmlformats.org/officeDocument/2006/relationships" xmlns:m="http://schemas.openxmlformats.org/officeDocument/2006/math" xmlns:v="urn:schemas-microsoft-com:vml" xmlns:wp14="http://schemas.microsoft.com/office/word/2010/wordprocessingDrawing" xmlns:wp="http://schemas.openxmlformats.org/drawingml/2006/wordprocessingDrawing" xmlns:w10="urn:schemas-microsoft-com:office:word" xmlns:w="http://schemas.openxmlformats.org/wordprocessingml/2006/main" xmlns:w14="http://schemas.microsoft.com/office/word/2010/wordml" xmlns:w15="http://schemas.microsoft.com/office/word/2012/wordml" xmlns:w16cex="http://schemas.microsoft.com/office/word/2018/wordml/cex" xmlns:w16cid="http://schemas.microsoft.com/office/word/2016/wordml/cid" xmlns:w16="http://schemas.microsoft.com/office/word/2018/wordml" xmlns:w16se="http://schemas.microsoft.com/office/word/2015/wordml/symex" xmlns:wpg="http://schemas.microsoft.com/office/word/2010/wordprocessingGroup" xmlns:wpi="http://schemas.microsoft.com/office/word/2010/wordprocessingInk" xmlns:wne="http://schemas.microsoft.com/office/word/2006/wordml" xmlns:wps="http://schemas.microsoft.com/office/word/2010/wordprocessingShape" mc:Ignorable="w14 w15 w16se w16cid w16 w16cex wp14">
+<w:document xmlns:wpc="http://schemas.microsoft.com/office/word/2010/wordprocessingCanvas" xmlns:cx="http://schemas.microsoft.com/office/drawing/2014/chartex" xmlns:cx1="http://schemas.microsoft.com/office/drawing/2015/9/8/chartex" xmlns:cx2="http://schemas.microsoft.com/office/drawing/2015/10/21/chartex" xmlns:cx3="http://schemas.microsoft.com/office/drawing/2016/5/9/chartex" xmlns:cx4="http://schemas.microsoft.com/office/drawing/2016/5/10/chartex" xmlns:cx5="http://schemas.microsoft.com/office/drawing/2016/5/11/chartex" xmlns:cx6="http://schemas.microsoft.com/office/drawing/2016/5/12/chartex" xmlns:cx7="http://schemas.microsoft.com/office/drawing/2016/5/13/chartex" xmlns:cx8="http://schemas.microsoft.com/office/drawing/2016/5/14/chartex" xmlns:mc="http://schemas.openxmlformats.org/markup-compatibility/2006" xmlns:aink="http://schemas.microsoft.com/office/drawing/2016/ink" xmlns:am3d="http://schemas.microsoft.com/office/drawing/2017/model3d" xmlns:o="urn:schemas-microsoft-com:office:office" xmlns:r="http://schemas.openxmlformats.org/officeDocument/2006/relationships" xmlns:m="http://schemas.openxmlformats.org/officeDocument/2006/math" xmlns:v="urn:schemas-microsoft-com:vml" xmlns:wp14="http://schemas.microsoft.com/office/word/2010/wordprocessingDrawing" xmlns:wp="http://schemas.openxmlformats.org/drawingml/2006/wordprocessingDrawing" xmlns:w10="urn:schemas-microsoft-com:office:word" xmlns:w="http://schemas.openxmlformats.org/wordprocessingml/2006/main" xmlns:w14="http://schemas.microsoft.com/office/word/2010/wordml" xmlns:w15="http://schemas.microsoft.com/office/word/2012/wordml" xmlns:w16cex="http://schemas.microsoft.com/office/word/2018/wordml/cex" xmlns:w16cid="http://schemas.microsoft.com/office/word/2016/wordml/cid" xmlns:w16="http://schemas.microsoft.com/office/word/2018/wordml" xmlns:w16sdtdh="http://schemas.microsoft.com/office/word/2020/wordml/sdtdatahash" xmlns:w16se="http://schemas.microsoft.com/office/word/2015/wordml/symex" xmlns:wpg="http://schemas.microsoft.com/office/word/2010/wordprocessingGroup" xmlns:wpi="http://schemas.microsoft.com/office/word/2010/wordprocessingInk" xmlns:wne="http://schemas.microsoft.com/office/word/2006/wordml" xmlns:wps="http://schemas.microsoft.com/office/word/2010/wordprocessingShape" mc:Ignorable="w14 w15 w16se w16cid w16 w16cex w16sdtdh wp14">
   <w:body>
     <w:p>
       <w:r>
@@ -25,7 +25,7 @@
                     </pic:cNvPicPr>
                   </pic:nvPicPr>
                   <pic:blipFill>
-                    <a:blip r:embed="rId6">
+                    <a:blip r:embed="rId7">
                       <a:extLst>
                         <a:ext uri="{28A0092B-C50C-407E-A947-70E740481C1C}">
                           <a14:useLocalDpi xmlns:a14="http://schemas.microsoft.com/office/drawing/2010/main" val="0"/>
@@ -81,7 +81,7 @@
                     </pic:cNvPicPr>
                   </pic:nvPicPr>
                   <pic:blipFill>
-                    <a:blip r:embed="rId7">
+                    <a:blip r:embed="rId8">
                       <a:extLst>
                         <a:ext uri="{28A0092B-C50C-407E-A947-70E740481C1C}">
                           <a14:useLocalDpi xmlns:a14="http://schemas.microsoft.com/office/drawing/2010/main" val="0"/>
@@ -142,7 +142,7 @@
                     </pic:cNvPicPr>
                   </pic:nvPicPr>
                   <pic:blipFill>
-                    <a:blip r:embed="rId8">
+                    <a:blip r:embed="rId9">
                       <a:extLst>
                         <a:ext uri="{28A0092B-C50C-407E-A947-70E740481C1C}">
                           <a14:useLocalDpi xmlns:a14="http://schemas.microsoft.com/office/drawing/2010/main" val="0"/>
@@ -575,16 +575,7 @@
         <w:t>3.25</w:t>
       </w:r>
       <w:r>
-        <w:t xml:space="preserve"> mm </w:t>
-      </w:r>
-      <w:r>
-        <w:t xml:space="preserve">holding rest pillar height </w:t>
-      </w:r>
-      <w:r>
-        <w:t>7</w:t>
-      </w:r>
-      <w:r>
-        <w:t xml:space="preserve">mm from top </w:t>
+        <w:t xml:space="preserve"> mm holding rest pillar height 7mm from top </w:t>
       </w:r>
     </w:p>
     <w:p>
@@ -603,8 +594,168 @@
         <w:t>mm</w:t>
       </w:r>
     </w:p>
+    <w:p/>
+    <w:p/>
+    <w:p/>
+    <w:p>
+      <w:pPr>
+        <w:pStyle w:val="IntenseQuote"/>
+      </w:pPr>
+      <w:r>
+        <w:lastRenderedPageBreak/>
+        <w:t xml:space="preserve">Software </w:t>
+      </w:r>
+      <w:r>
+        <w:t>Installation</w:t>
+      </w:r>
+    </w:p>
+    <w:p>
+      <w:pPr>
+        <w:pStyle w:val="ListParagraph"/>
+        <w:numPr>
+          <w:ilvl w:val="0"/>
+          <w:numId w:val="1"/>
+        </w:numPr>
+        <w:rPr>
+          <w:rStyle w:val="IntenseReference"/>
+        </w:rPr>
+      </w:pPr>
+      <w:r>
+        <w:rPr>
+          <w:rStyle w:val="IntenseReference"/>
+        </w:rPr>
+        <w:t xml:space="preserve">Paho MQQT client installation </w:t>
+      </w:r>
+    </w:p>
+    <w:p>
+      <w:pPr>
+        <w:pStyle w:val="ListParagraph"/>
+        <w:numPr>
+          <w:ilvl w:val="1"/>
+          <w:numId w:val="1"/>
+        </w:numPr>
+      </w:pPr>
+      <w:r>
+        <w:t xml:space="preserve">Check whether </w:t>
+      </w:r>
+      <w:r>
+        <w:rPr>
+          <w:b/>
+          <w:bCs/>
+        </w:rPr>
+        <w:t>Python3</w:t>
+      </w:r>
+      <w:r>
+        <w:t xml:space="preserve"> is installed by executing “</w:t>
+      </w:r>
+      <w:r>
+        <w:rPr>
+          <w:color w:val="4472C4" w:themeColor="accent1"/>
+        </w:rPr>
+        <w:t>python3 –version</w:t>
+      </w:r>
+      <w:r>
+        <w:t>” install the python3 in case it is not installed by command “</w:t>
+      </w:r>
+      <w:r>
+        <w:rPr>
+          <w:color w:val="4472C4" w:themeColor="accent1"/>
+        </w:rPr>
+        <w:t>sudo apt install python3</w:t>
+      </w:r>
+      <w:r>
+        <w:t>”</w:t>
+      </w:r>
+    </w:p>
+    <w:p>
+      <w:pPr>
+        <w:pStyle w:val="ListParagraph"/>
+        <w:numPr>
+          <w:ilvl w:val="1"/>
+          <w:numId w:val="1"/>
+        </w:numPr>
+      </w:pPr>
+      <w:r>
+        <w:t xml:space="preserve"> Install </w:t>
+      </w:r>
+      <w:r>
+        <w:rPr>
+          <w:b/>
+          <w:bCs/>
+        </w:rPr>
+        <w:t>paho-mqtt</w:t>
+      </w:r>
+      <w:r>
+        <w:t xml:space="preserve"> package for mqtt client by command “</w:t>
+      </w:r>
+      <w:r>
+        <w:rPr>
+          <w:color w:val="4472C4" w:themeColor="accent1"/>
+        </w:rPr>
+        <w:t xml:space="preserve">sudo </w:t>
+      </w:r>
+      <w:r>
+        <w:rPr>
+          <w:color w:val="4472C4" w:themeColor="accent1"/>
+        </w:rPr>
+        <w:t>pip3 install paho-mqtt</w:t>
+      </w:r>
+      <w:r>
+        <w:t xml:space="preserve">” </w:t>
+      </w:r>
+      <w:r>
+        <w:t>make sure pip3 is installed if not then use command “</w:t>
+      </w:r>
+      <w:r>
+        <w:rPr>
+          <w:color w:val="4472C4" w:themeColor="accent1"/>
+        </w:rPr>
+        <w:t xml:space="preserve">sudo apt-get </w:t>
+      </w:r>
+      <w:r>
+        <w:rPr>
+          <w:color w:val="4472C4" w:themeColor="accent1"/>
+        </w:rPr>
+        <w:t xml:space="preserve">install </w:t>
+      </w:r>
+      <w:r>
+        <w:rPr>
+          <w:color w:val="4472C4" w:themeColor="accent1"/>
+        </w:rPr>
+        <w:t>python3-pip</w:t>
+      </w:r>
+      <w:r>
+        <w:t xml:space="preserve">” </w:t>
+      </w:r>
+      <w:r>
+        <w:t>in case pip3 is not in</w:t>
+      </w:r>
+      <w:r>
+        <w:t>stalled.</w:t>
+      </w:r>
+    </w:p>
+    <w:p>
+      <w:pPr>
+        <w:pStyle w:val="ListParagraph"/>
+        <w:numPr>
+          <w:ilvl w:val="1"/>
+          <w:numId w:val="1"/>
+        </w:numPr>
+      </w:pPr>
+      <w:r>
+        <w:t>Check the paho-mqtt package installed by command “ pip3 list” it will list all the pip package installed in the device.</w:t>
+      </w:r>
+    </w:p>
+    <w:p>
+      <w:pPr>
+        <w:pStyle w:val="ListParagraph"/>
+      </w:pPr>
+      <w:r>
+        <w:t xml:space="preserve"> </w:t>
+      </w:r>
+    </w:p>
     <w:sectPr>
-      <w:footerReference w:type="default" r:id="rId9"/>
+      <w:footerReference w:type="default" r:id="rId10"/>
       <w:pgSz w:w="12240" w:h="15840" w:code="1"/>
       <w:pgMar w:top="1440" w:right="1440" w:bottom="1440" w:left="1440" w:header="720" w:footer="720" w:gutter="0"/>
       <w:cols w:space="720"/>
@@ -615,7 +766,7 @@
 </file>
 
 <file path=word/endnotes.xml><?xml version="1.0" encoding="utf-8"?>
-<w:endnotes xmlns:wpc="http://schemas.microsoft.com/office/word/2010/wordprocessingCanvas" xmlns:cx="http://schemas.microsoft.com/office/drawing/2014/chartex" xmlns:cx1="http://schemas.microsoft.com/office/drawing/2015/9/8/chartex" xmlns:cx2="http://schemas.microsoft.com/office/drawing/2015/10/21/chartex" xmlns:cx3="http://schemas.microsoft.com/office/drawing/2016/5/9/chartex" xmlns:cx4="http://schemas.microsoft.com/office/drawing/2016/5/10/chartex" xmlns:cx5="http://schemas.microsoft.com/office/drawing/2016/5/11/chartex" xmlns:cx6="http://schemas.microsoft.com/office/drawing/2016/5/12/chartex" xmlns:cx7="http://schemas.microsoft.com/office/drawing/2016/5/13/chartex" xmlns:cx8="http://schemas.microsoft.com/office/drawing/2016/5/14/chartex" xmlns:mc="http://schemas.openxmlformats.org/markup-compatibility/2006" xmlns:aink="http://schemas.microsoft.com/office/drawing/2016/ink" xmlns:am3d="http://schemas.microsoft.com/office/drawing/2017/model3d" xmlns:o="urn:schemas-microsoft-com:office:office" xmlns:r="http://schemas.openxmlformats.org/officeDocument/2006/relationships" xmlns:m="http://schemas.openxmlformats.org/officeDocument/2006/math" xmlns:v="urn:schemas-microsoft-com:vml" xmlns:wp14="http://schemas.microsoft.com/office/word/2010/wordprocessingDrawing" xmlns:wp="http://schemas.openxmlformats.org/drawingml/2006/wordprocessingDrawing" xmlns:w10="urn:schemas-microsoft-com:office:word" xmlns:w="http://schemas.openxmlformats.org/wordprocessingml/2006/main" xmlns:w14="http://schemas.microsoft.com/office/word/2010/wordml" xmlns:w15="http://schemas.microsoft.com/office/word/2012/wordml" xmlns:w16cex="http://schemas.microsoft.com/office/word/2018/wordml/cex" xmlns:w16cid="http://schemas.microsoft.com/office/word/2016/wordml/cid" xmlns:w16="http://schemas.microsoft.com/office/word/2018/wordml" xmlns:w16se="http://schemas.microsoft.com/office/word/2015/wordml/symex" xmlns:wpg="http://schemas.microsoft.com/office/word/2010/wordprocessingGroup" xmlns:wpi="http://schemas.microsoft.com/office/word/2010/wordprocessingInk" xmlns:wne="http://schemas.microsoft.com/office/word/2006/wordml" xmlns:wps="http://schemas.microsoft.com/office/word/2010/wordprocessingShape" mc:Ignorable="w14 w15 w16se w16cid w16 w16cex wp14">
+<w:endnotes xmlns:wpc="http://schemas.microsoft.com/office/word/2010/wordprocessingCanvas" xmlns:cx="http://schemas.microsoft.com/office/drawing/2014/chartex" xmlns:cx1="http://schemas.microsoft.com/office/drawing/2015/9/8/chartex" xmlns:cx2="http://schemas.microsoft.com/office/drawing/2015/10/21/chartex" xmlns:cx3="http://schemas.microsoft.com/office/drawing/2016/5/9/chartex" xmlns:cx4="http://schemas.microsoft.com/office/drawing/2016/5/10/chartex" xmlns:cx5="http://schemas.microsoft.com/office/drawing/2016/5/11/chartex" xmlns:cx6="http://schemas.microsoft.com/office/drawing/2016/5/12/chartex" xmlns:cx7="http://schemas.microsoft.com/office/drawing/2016/5/13/chartex" xmlns:cx8="http://schemas.microsoft.com/office/drawing/2016/5/14/chartex" xmlns:mc="http://schemas.openxmlformats.org/markup-compatibility/2006" xmlns:aink="http://schemas.microsoft.com/office/drawing/2016/ink" xmlns:am3d="http://schemas.microsoft.com/office/drawing/2017/model3d" xmlns:o="urn:schemas-microsoft-com:office:office" xmlns:r="http://schemas.openxmlformats.org/officeDocument/2006/relationships" xmlns:m="http://schemas.openxmlformats.org/officeDocument/2006/math" xmlns:v="urn:schemas-microsoft-com:vml" xmlns:wp14="http://schemas.microsoft.com/office/word/2010/wordprocessingDrawing" xmlns:wp="http://schemas.openxmlformats.org/drawingml/2006/wordprocessingDrawing" xmlns:w10="urn:schemas-microsoft-com:office:word" xmlns:w="http://schemas.openxmlformats.org/wordprocessingml/2006/main" xmlns:w14="http://schemas.microsoft.com/office/word/2010/wordml" xmlns:w15="http://schemas.microsoft.com/office/word/2012/wordml" xmlns:w16cex="http://schemas.microsoft.com/office/word/2018/wordml/cex" xmlns:w16cid="http://schemas.microsoft.com/office/word/2016/wordml/cid" xmlns:w16="http://schemas.microsoft.com/office/word/2018/wordml" xmlns:w16sdtdh="http://schemas.microsoft.com/office/word/2020/wordml/sdtdatahash" xmlns:w16se="http://schemas.microsoft.com/office/word/2015/wordml/symex" xmlns:wpg="http://schemas.microsoft.com/office/word/2010/wordprocessingGroup" xmlns:wpi="http://schemas.microsoft.com/office/word/2010/wordprocessingInk" xmlns:wne="http://schemas.microsoft.com/office/word/2006/wordml" xmlns:wps="http://schemas.microsoft.com/office/word/2010/wordprocessingShape" mc:Ignorable="w14 w15 w16se w16cid w16 w16cex w16sdtdh wp14">
   <w:endnote w:type="separator" w:id="-1">
     <w:p>
       <w:pPr>
@@ -640,7 +791,7 @@
 </file>
 
 <file path=word/footer1.xml><?xml version="1.0" encoding="utf-8"?>
-<w:ftr xmlns:wpc="http://schemas.microsoft.com/office/word/2010/wordprocessingCanvas" xmlns:cx="http://schemas.microsoft.com/office/drawing/2014/chartex" xmlns:cx1="http://schemas.microsoft.com/office/drawing/2015/9/8/chartex" xmlns:cx2="http://schemas.microsoft.com/office/drawing/2015/10/21/chartex" xmlns:cx3="http://schemas.microsoft.com/office/drawing/2016/5/9/chartex" xmlns:cx4="http://schemas.microsoft.com/office/drawing/2016/5/10/chartex" xmlns:cx5="http://schemas.microsoft.com/office/drawing/2016/5/11/chartex" xmlns:cx6="http://schemas.microsoft.com/office/drawing/2016/5/12/chartex" xmlns:cx7="http://schemas.microsoft.com/office/drawing/2016/5/13/chartex" xmlns:cx8="http://schemas.microsoft.com/office/drawing/2016/5/14/chartex" xmlns:mc="http://schemas.openxmlformats.org/markup-compatibility/2006" xmlns:aink="http://schemas.microsoft.com/office/drawing/2016/ink" xmlns:am3d="http://schemas.microsoft.com/office/drawing/2017/model3d" xmlns:o="urn:schemas-microsoft-com:office:office" xmlns:r="http://schemas.openxmlformats.org/officeDocument/2006/relationships" xmlns:m="http://schemas.openxmlformats.org/officeDocument/2006/math" xmlns:v="urn:schemas-microsoft-com:vml" xmlns:wp14="http://schemas.microsoft.com/office/word/2010/wordprocessingDrawing" xmlns:wp="http://schemas.openxmlformats.org/drawingml/2006/wordprocessingDrawing" xmlns:w10="urn:schemas-microsoft-com:office:word" xmlns:w="http://schemas.openxmlformats.org/wordprocessingml/2006/main" xmlns:w14="http://schemas.microsoft.com/office/word/2010/wordml" xmlns:w15="http://schemas.microsoft.com/office/word/2012/wordml" xmlns:w16cex="http://schemas.microsoft.com/office/word/2018/wordml/cex" xmlns:w16cid="http://schemas.microsoft.com/office/word/2016/wordml/cid" xmlns:w16="http://schemas.microsoft.com/office/word/2018/wordml" xmlns:w16se="http://schemas.microsoft.com/office/word/2015/wordml/symex" xmlns:wpg="http://schemas.microsoft.com/office/word/2010/wordprocessingGroup" xmlns:wpi="http://schemas.microsoft.com/office/word/2010/wordprocessingInk" xmlns:wne="http://schemas.microsoft.com/office/word/2006/wordml" xmlns:wps="http://schemas.microsoft.com/office/word/2010/wordprocessingShape" mc:Ignorable="w14 w15 w16se w16cid w16 w16cex wp14">
+<w:ftr xmlns:wpc="http://schemas.microsoft.com/office/word/2010/wordprocessingCanvas" xmlns:cx="http://schemas.microsoft.com/office/drawing/2014/chartex" xmlns:cx1="http://schemas.microsoft.com/office/drawing/2015/9/8/chartex" xmlns:cx2="http://schemas.microsoft.com/office/drawing/2015/10/21/chartex" xmlns:cx3="http://schemas.microsoft.com/office/drawing/2016/5/9/chartex" xmlns:cx4="http://schemas.microsoft.com/office/drawing/2016/5/10/chartex" xmlns:cx5="http://schemas.microsoft.com/office/drawing/2016/5/11/chartex" xmlns:cx6="http://schemas.microsoft.com/office/drawing/2016/5/12/chartex" xmlns:cx7="http://schemas.microsoft.com/office/drawing/2016/5/13/chartex" xmlns:cx8="http://schemas.microsoft.com/office/drawing/2016/5/14/chartex" xmlns:mc="http://schemas.openxmlformats.org/markup-compatibility/2006" xmlns:aink="http://schemas.microsoft.com/office/drawing/2016/ink" xmlns:am3d="http://schemas.microsoft.com/office/drawing/2017/model3d" xmlns:o="urn:schemas-microsoft-com:office:office" xmlns:r="http://schemas.openxmlformats.org/officeDocument/2006/relationships" xmlns:m="http://schemas.openxmlformats.org/officeDocument/2006/math" xmlns:v="urn:schemas-microsoft-com:vml" xmlns:wp14="http://schemas.microsoft.com/office/word/2010/wordprocessingDrawing" xmlns:wp="http://schemas.openxmlformats.org/drawingml/2006/wordprocessingDrawing" xmlns:w10="urn:schemas-microsoft-com:office:word" xmlns:w="http://schemas.openxmlformats.org/wordprocessingml/2006/main" xmlns:w14="http://schemas.microsoft.com/office/word/2010/wordml" xmlns:w15="http://schemas.microsoft.com/office/word/2012/wordml" xmlns:w16cex="http://schemas.microsoft.com/office/word/2018/wordml/cex" xmlns:w16cid="http://schemas.microsoft.com/office/word/2016/wordml/cid" xmlns:w16="http://schemas.microsoft.com/office/word/2018/wordml" xmlns:w16sdtdh="http://schemas.microsoft.com/office/word/2020/wordml/sdtdatahash" xmlns:w16se="http://schemas.microsoft.com/office/word/2015/wordml/symex" xmlns:wpg="http://schemas.microsoft.com/office/word/2010/wordprocessingGroup" xmlns:wpi="http://schemas.microsoft.com/office/word/2010/wordprocessingInk" xmlns:wne="http://schemas.microsoft.com/office/word/2006/wordml" xmlns:wps="http://schemas.microsoft.com/office/word/2010/wordprocessingShape" mc:Ignorable="w14 w15 w16se w16cid w16 w16cex w16sdtdh wp14">
   <w:p>
     <w:pPr>
       <w:pStyle w:val="Footer"/>
@@ -652,18 +803,18 @@
       <mc:AlternateContent>
         <mc:Choice Requires="wps">
           <w:drawing>
-            <wp:anchor distT="0" distB="0" distL="114300" distR="114300" simplePos="0" relativeHeight="251659264" behindDoc="0" locked="0" layoutInCell="0" allowOverlap="1" wp14:anchorId="411C386B" wp14:editId="167E58DE">
+            <wp:anchor distT="0" distB="0" distL="114300" distR="114300" simplePos="0" relativeHeight="251659264" behindDoc="0" locked="0" layoutInCell="0" allowOverlap="1" wp14:anchorId="411C386B" wp14:editId="6A496622">
               <wp:simplePos x="0" y="0"/>
               <wp:positionH relativeFrom="page">
                 <wp:posOffset>0</wp:posOffset>
               </wp:positionH>
               <wp:positionV relativeFrom="page">
-                <wp:posOffset>9615170</wp:posOffset>
+                <wp:posOffset>9615805</wp:posOffset>
               </wp:positionV>
               <wp:extent cx="7772400" cy="252095"/>
               <wp:effectExtent l="0" t="0" r="0" b="14605"/>
               <wp:wrapNone/>
-              <wp:docPr id="4" name="MSIPCMa6564383bc87109fb8393d8e" descr="{&quot;HashCode&quot;:1235388660,&quot;Height&quot;:792.0,&quot;Width&quot;:612.0,&quot;Placement&quot;:&quot;Footer&quot;,&quot;Index&quot;:&quot;Primary&quot;,&quot;Section&quot;:1,&quot;Top&quot;:0.0,&quot;Left&quot;:0.0}"/>
+              <wp:docPr id="4" name="MSIPCM28694f34b17d2512bf434c3f" descr="{&quot;HashCode&quot;:401048902,&quot;Height&quot;:792.0,&quot;Width&quot;:612.0,&quot;Placement&quot;:&quot;Footer&quot;,&quot;Index&quot;:&quot;Primary&quot;,&quot;Section&quot;:1,&quot;Top&quot;:0.0,&quot;Left&quot;:0.0}"/>
               <wp:cNvGraphicFramePr/>
               <a:graphic xmlns:a="http://schemas.openxmlformats.org/drawingml/2006/main">
                 <a:graphicData uri="http://schemas.microsoft.com/office/word/2010/wordprocessingShape">
@@ -732,8 +883,7 @@
               <v:stroke joinstyle="miter"/>
               <v:path gradientshapeok="t" o:connecttype="rect"/>
             </v:shapetype>
-            <v:shape id="MSIPCMa6564383bc87109fb8393d8e" o:spid="_x0000_s1026" type="#_x0000_t202" alt="{&quot;HashCode&quot;:1235388660,&quot;Height&quot;:792.0,&quot;Width&quot;:612.0,&quot;Placement&quot;:&quot;Footer&quot;,&quot;Index&quot;:&quot;Primary&quot;,&quot;Section&quot;:1,&quot;Top&quot;:0.0,&quot;Left&quot;:0.0}" style="position:absolute;margin-left:0;margin-top:757.1pt;width:612pt;height:19.85pt;z-index:251659264;visibility:visible;mso-wrap-style:square;mso-wrap-distance-left:9pt;mso-wrap-distance-top:0;mso-wrap-distance-right:9pt;mso-wrap-distance-bottom:0;mso-position-horizontal:absolute;mso-position-horizontal-relative:page;mso-position-vertical:absolute;mso-position-vertical-relative:page;v-text-anchor:bottom" o:gfxdata="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" o:allowincell="f" filled="f" stroked="f" strokeweight=".5pt">
-              <v:fill o:detectmouseclick="t"/>
+            <v:shape id="MSIPCM28694f34b17d2512bf434c3f" o:spid="_x0000_s1026" type="#_x0000_t202" alt="{&quot;HashCode&quot;:401048902,&quot;Height&quot;:792.0,&quot;Width&quot;:612.0,&quot;Placement&quot;:&quot;Footer&quot;,&quot;Index&quot;:&quot;Primary&quot;,&quot;Section&quot;:1,&quot;Top&quot;:0.0,&quot;Left&quot;:0.0}" style="position:absolute;margin-left:0;margin-top:757.15pt;width:612pt;height:19.85pt;z-index:251659264;visibility:visible;mso-wrap-style:square;mso-wrap-distance-left:9pt;mso-wrap-distance-top:0;mso-wrap-distance-right:9pt;mso-wrap-distance-bottom:0;mso-position-horizontal:absolute;mso-position-horizontal-relative:page;mso-position-vertical:absolute;mso-position-vertical-relative:page;v-text-anchor:bottom" o:gfxdata="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" o:allowincell="f" filled="f" stroked="f" strokeweight=".5pt">
               <v:textbox inset=",0,,0">
                 <w:txbxContent>
                   <w:p>
@@ -768,7 +918,7 @@
 </file>
 
 <file path=word/footnotes.xml><?xml version="1.0" encoding="utf-8"?>
-<w:footnotes xmlns:wpc="http://schemas.microsoft.com/office/word/2010/wordprocessingCanvas" xmlns:cx="http://schemas.microsoft.com/office/drawing/2014/chartex" xmlns:cx1="http://schemas.microsoft.com/office/drawing/2015/9/8/chartex" xmlns:cx2="http://schemas.microsoft.com/office/drawing/2015/10/21/chartex" xmlns:cx3="http://schemas.microsoft.com/office/drawing/2016/5/9/chartex" xmlns:cx4="http://schemas.microsoft.com/office/drawing/2016/5/10/chartex" xmlns:cx5="http://schemas.microsoft.com/office/drawing/2016/5/11/chartex" xmlns:cx6="http://schemas.microsoft.com/office/drawing/2016/5/12/chartex" xmlns:cx7="http://schemas.microsoft.com/office/drawing/2016/5/13/chartex" xmlns:cx8="http://schemas.microsoft.com/office/drawing/2016/5/14/chartex" xmlns:mc="http://schemas.openxmlformats.org/markup-compatibility/2006" xmlns:aink="http://schemas.microsoft.com/office/drawing/2016/ink" xmlns:am3d="http://schemas.microsoft.com/office/drawing/2017/model3d" xmlns:o="urn:schemas-microsoft-com:office:office" xmlns:r="http://schemas.openxmlformats.org/officeDocument/2006/relationships" xmlns:m="http://schemas.openxmlformats.org/officeDocument/2006/math" xmlns:v="urn:schemas-microsoft-com:vml" xmlns:wp14="http://schemas.microsoft.com/office/word/2010/wordprocessingDrawing" xmlns:wp="http://schemas.openxmlformats.org/drawingml/2006/wordprocessingDrawing" xmlns:w10="urn:schemas-microsoft-com:office:word" xmlns:w="http://schemas.openxmlformats.org/wordprocessingml/2006/main" xmlns:w14="http://schemas.microsoft.com/office/word/2010/wordml" xmlns:w15="http://schemas.microsoft.com/office/word/2012/wordml" xmlns:w16cex="http://schemas.microsoft.com/office/word/2018/wordml/cex" xmlns:w16cid="http://schemas.microsoft.com/office/word/2016/wordml/cid" xmlns:w16="http://schemas.microsoft.com/office/word/2018/wordml" xmlns:w16se="http://schemas.microsoft.com/office/word/2015/wordml/symex" xmlns:wpg="http://schemas.microsoft.com/office/word/2010/wordprocessingGroup" xmlns:wpi="http://schemas.microsoft.com/office/word/2010/wordprocessingInk" xmlns:wne="http://schemas.microsoft.com/office/word/2006/wordml" xmlns:wps="http://schemas.microsoft.com/office/word/2010/wordprocessingShape" mc:Ignorable="w14 w15 w16se w16cid w16 w16cex wp14">
+<w:footnotes xmlns:wpc="http://schemas.microsoft.com/office/word/2010/wordprocessingCanvas" xmlns:cx="http://schemas.microsoft.com/office/drawing/2014/chartex" xmlns:cx1="http://schemas.microsoft.com/office/drawing/2015/9/8/chartex" xmlns:cx2="http://schemas.microsoft.com/office/drawing/2015/10/21/chartex" xmlns:cx3="http://schemas.microsoft.com/office/drawing/2016/5/9/chartex" xmlns:cx4="http://schemas.microsoft.com/office/drawing/2016/5/10/chartex" xmlns:cx5="http://schemas.microsoft.com/office/drawing/2016/5/11/chartex" xmlns:cx6="http://schemas.microsoft.com/office/drawing/2016/5/12/chartex" xmlns:cx7="http://schemas.microsoft.com/office/drawing/2016/5/13/chartex" xmlns:cx8="http://schemas.microsoft.com/office/drawing/2016/5/14/chartex" xmlns:mc="http://schemas.openxmlformats.org/markup-compatibility/2006" xmlns:aink="http://schemas.microsoft.com/office/drawing/2016/ink" xmlns:am3d="http://schemas.microsoft.com/office/drawing/2017/model3d" xmlns:o="urn:schemas-microsoft-com:office:office" xmlns:r="http://schemas.openxmlformats.org/officeDocument/2006/relationships" xmlns:m="http://schemas.openxmlformats.org/officeDocument/2006/math" xmlns:v="urn:schemas-microsoft-com:vml" xmlns:wp14="http://schemas.microsoft.com/office/word/2010/wordprocessingDrawing" xmlns:wp="http://schemas.openxmlformats.org/drawingml/2006/wordprocessingDrawing" xmlns:w10="urn:schemas-microsoft-com:office:word" xmlns:w="http://schemas.openxmlformats.org/wordprocessingml/2006/main" xmlns:w14="http://schemas.microsoft.com/office/word/2010/wordml" xmlns:w15="http://schemas.microsoft.com/office/word/2012/wordml" xmlns:w16cex="http://schemas.microsoft.com/office/word/2018/wordml/cex" xmlns:w16cid="http://schemas.microsoft.com/office/word/2016/wordml/cid" xmlns:w16="http://schemas.microsoft.com/office/word/2018/wordml" xmlns:w16sdtdh="http://schemas.microsoft.com/office/word/2020/wordml/sdtdatahash" xmlns:w16se="http://schemas.microsoft.com/office/word/2015/wordml/symex" xmlns:wpg="http://schemas.microsoft.com/office/word/2010/wordprocessingGroup" xmlns:wpi="http://schemas.microsoft.com/office/word/2010/wordprocessingInk" xmlns:wne="http://schemas.microsoft.com/office/word/2006/wordml" xmlns:wps="http://schemas.microsoft.com/office/word/2010/wordprocessingShape" mc:Ignorable="w14 w15 w16se w16cid w16 w16cex w16sdtdh wp14">
   <w:footnote w:type="separator" w:id="-1">
     <w:p>
       <w:pPr>
@@ -792,8 +942,102 @@
 </w:footnotes>
 </file>
 
+<file path=word/numbering.xml><?xml version="1.0" encoding="utf-8"?>
+<w:numbering xmlns:wpc="http://schemas.microsoft.com/office/word/2010/wordprocessingCanvas" xmlns:cx="http://schemas.microsoft.com/office/drawing/2014/chartex" xmlns:cx1="http://schemas.microsoft.com/office/drawing/2015/9/8/chartex" xmlns:cx2="http://schemas.microsoft.com/office/drawing/2015/10/21/chartex" xmlns:cx3="http://schemas.microsoft.com/office/drawing/2016/5/9/chartex" xmlns:cx4="http://schemas.microsoft.com/office/drawing/2016/5/10/chartex" xmlns:cx5="http://schemas.microsoft.com/office/drawing/2016/5/11/chartex" xmlns:cx6="http://schemas.microsoft.com/office/drawing/2016/5/12/chartex" xmlns:cx7="http://schemas.microsoft.com/office/drawing/2016/5/13/chartex" xmlns:cx8="http://schemas.microsoft.com/office/drawing/2016/5/14/chartex" xmlns:mc="http://schemas.openxmlformats.org/markup-compatibility/2006" xmlns:aink="http://schemas.microsoft.com/office/drawing/2016/ink" xmlns:am3d="http://schemas.microsoft.com/office/drawing/2017/model3d" xmlns:o="urn:schemas-microsoft-com:office:office" xmlns:r="http://schemas.openxmlformats.org/officeDocument/2006/relationships" xmlns:m="http://schemas.openxmlformats.org/officeDocument/2006/math" xmlns:v="urn:schemas-microsoft-com:vml" xmlns:wp14="http://schemas.microsoft.com/office/word/2010/wordprocessingDrawing" xmlns:wp="http://schemas.openxmlformats.org/drawingml/2006/wordprocessingDrawing" xmlns:w10="urn:schemas-microsoft-com:office:word" xmlns:w="http://schemas.openxmlformats.org/wordprocessingml/2006/main" xmlns:w14="http://schemas.microsoft.com/office/word/2010/wordml" xmlns:w15="http://schemas.microsoft.com/office/word/2012/wordml" xmlns:w16cex="http://schemas.microsoft.com/office/word/2018/wordml/cex" xmlns:w16cid="http://schemas.microsoft.com/office/word/2016/wordml/cid" xmlns:w16="http://schemas.microsoft.com/office/word/2018/wordml" xmlns:w16sdtdh="http://schemas.microsoft.com/office/word/2020/wordml/sdtdatahash" xmlns:w16se="http://schemas.microsoft.com/office/word/2015/wordml/symex" xmlns:wpg="http://schemas.microsoft.com/office/word/2010/wordprocessingGroup" xmlns:wpi="http://schemas.microsoft.com/office/word/2010/wordprocessingInk" xmlns:wne="http://schemas.microsoft.com/office/word/2006/wordml" xmlns:wps="http://schemas.microsoft.com/office/word/2010/wordprocessingShape" mc:Ignorable="w14 w15 w16se w16cid w16 w16cex w16sdtdh wp14">
+  <w:abstractNum w:abstractNumId="0" w15:restartNumberingAfterBreak="0">
+    <w:nsid w:val="79FC1B89"/>
+    <w:multiLevelType w:val="hybridMultilevel"/>
+    <w:tmpl w:val="335484C6"/>
+    <w:lvl w:ilvl="0" w:tplc="0409000F">
+      <w:start w:val="1"/>
+      <w:numFmt w:val="decimal"/>
+      <w:lvlText w:val="%1."/>
+      <w:lvlJc w:val="left"/>
+      <w:pPr>
+        <w:ind w:left="720" w:hanging="360"/>
+      </w:pPr>
+    </w:lvl>
+    <w:lvl w:ilvl="1" w:tplc="04090019">
+      <w:start w:val="1"/>
+      <w:numFmt w:val="lowerLetter"/>
+      <w:lvlText w:val="%2."/>
+      <w:lvlJc w:val="left"/>
+      <w:pPr>
+        <w:ind w:left="1440" w:hanging="360"/>
+      </w:pPr>
+    </w:lvl>
+    <w:lvl w:ilvl="2" w:tplc="0409001B" w:tentative="1">
+      <w:start w:val="1"/>
+      <w:numFmt w:val="lowerRoman"/>
+      <w:lvlText w:val="%3."/>
+      <w:lvlJc w:val="right"/>
+      <w:pPr>
+        <w:ind w:left="2160" w:hanging="180"/>
+      </w:pPr>
+    </w:lvl>
+    <w:lvl w:ilvl="3" w:tplc="0409000F" w:tentative="1">
+      <w:start w:val="1"/>
+      <w:numFmt w:val="decimal"/>
+      <w:lvlText w:val="%4."/>
+      <w:lvlJc w:val="left"/>
+      <w:pPr>
+        <w:ind w:left="2880" w:hanging="360"/>
+      </w:pPr>
+    </w:lvl>
+    <w:lvl w:ilvl="4" w:tplc="04090019" w:tentative="1">
+      <w:start w:val="1"/>
+      <w:numFmt w:val="lowerLetter"/>
+      <w:lvlText w:val="%5."/>
+      <w:lvlJc w:val="left"/>
+      <w:pPr>
+        <w:ind w:left="3600" w:hanging="360"/>
+      </w:pPr>
+    </w:lvl>
+    <w:lvl w:ilvl="5" w:tplc="0409001B" w:tentative="1">
+      <w:start w:val="1"/>
+      <w:numFmt w:val="lowerRoman"/>
+      <w:lvlText w:val="%6."/>
+      <w:lvlJc w:val="right"/>
+      <w:pPr>
+        <w:ind w:left="4320" w:hanging="180"/>
+      </w:pPr>
+    </w:lvl>
+    <w:lvl w:ilvl="6" w:tplc="0409000F" w:tentative="1">
+      <w:start w:val="1"/>
+      <w:numFmt w:val="decimal"/>
+      <w:lvlText w:val="%7."/>
+      <w:lvlJc w:val="left"/>
+      <w:pPr>
+        <w:ind w:left="5040" w:hanging="360"/>
+      </w:pPr>
+    </w:lvl>
+    <w:lvl w:ilvl="7" w:tplc="04090019" w:tentative="1">
+      <w:start w:val="1"/>
+      <w:numFmt w:val="lowerLetter"/>
+      <w:lvlText w:val="%8."/>
+      <w:lvlJc w:val="left"/>
+      <w:pPr>
+        <w:ind w:left="5760" w:hanging="360"/>
+      </w:pPr>
+    </w:lvl>
+    <w:lvl w:ilvl="8" w:tplc="0409001B" w:tentative="1">
+      <w:start w:val="1"/>
+      <w:numFmt w:val="lowerRoman"/>
+      <w:lvlText w:val="%9."/>
+      <w:lvlJc w:val="right"/>
+      <w:pPr>
+        <w:ind w:left="6480" w:hanging="180"/>
+      </w:pPr>
+    </w:lvl>
+  </w:abstractNum>
+  <w:num w:numId="1">
+    <w:abstractNumId w:val="0"/>
+  </w:num>
+</w:numbering>
+</file>
+
 <file path=word/styles.xml><?xml version="1.0" encoding="utf-8"?>
-<w:styles xmlns:mc="http://schemas.openxmlformats.org/markup-compatibility/2006" xmlns:r="http://schemas.openxmlformats.org/officeDocument/2006/relationships" xmlns:w="http://schemas.openxmlformats.org/wordprocessingml/2006/main" xmlns:w14="http://schemas.microsoft.com/office/word/2010/wordml" xmlns:w15="http://schemas.microsoft.com/office/word/2012/wordml" xmlns:w16cex="http://schemas.microsoft.com/office/word/2018/wordml/cex" xmlns:w16cid="http://schemas.microsoft.com/office/word/2016/wordml/cid" xmlns:w16="http://schemas.microsoft.com/office/word/2018/wordml" xmlns:w16se="http://schemas.microsoft.com/office/word/2015/wordml/symex" mc:Ignorable="w14 w15 w16se w16cid w16 w16cex">
+<w:styles xmlns:mc="http://schemas.openxmlformats.org/markup-compatibility/2006" xmlns:r="http://schemas.openxmlformats.org/officeDocument/2006/relationships" xmlns:w="http://schemas.openxmlformats.org/wordprocessingml/2006/main" xmlns:w14="http://schemas.microsoft.com/office/word/2010/wordml" xmlns:w15="http://schemas.microsoft.com/office/word/2012/wordml" xmlns:w16cex="http://schemas.microsoft.com/office/word/2018/wordml/cex" xmlns:w16cid="http://schemas.microsoft.com/office/word/2016/wordml/cid" xmlns:w16="http://schemas.microsoft.com/office/word/2018/wordml" xmlns:w16sdtdh="http://schemas.microsoft.com/office/word/2020/wordml/sdtdatahash" xmlns:w16se="http://schemas.microsoft.com/office/word/2015/wordml/symex" mc:Ignorable="w14 w15 w16se w16cid w16 w16cex w16sdtdh">
   <w:docDefaults>
     <w:rPrDefault>
       <w:rPr>
@@ -1282,6 +1526,66 @@
     <w:uiPriority w:val="99"/>
     <w:rsid w:val="005873E6"/>
   </w:style>
+  <w:style w:type="paragraph" w:styleId="IntenseQuote">
+    <w:name w:val="Intense Quote"/>
+    <w:basedOn w:val="Normal"/>
+    <w:next w:val="Normal"/>
+    <w:link w:val="IntenseQuoteChar"/>
+    <w:uiPriority w:val="30"/>
+    <w:qFormat/>
+    <w:rsid w:val="001F1BF0"/>
+    <w:pPr>
+      <w:pBdr>
+        <w:top w:val="single" w:sz="4" w:space="10" w:color="4472C4" w:themeColor="accent1"/>
+        <w:bottom w:val="single" w:sz="4" w:space="10" w:color="4472C4" w:themeColor="accent1"/>
+      </w:pBdr>
+      <w:spacing w:before="360" w:after="360"/>
+      <w:ind w:left="864" w:right="864"/>
+      <w:jc w:val="center"/>
+    </w:pPr>
+    <w:rPr>
+      <w:i/>
+      <w:iCs/>
+      <w:color w:val="4472C4" w:themeColor="accent1"/>
+    </w:rPr>
+  </w:style>
+  <w:style w:type="character" w:customStyle="1" w:styleId="IntenseQuoteChar">
+    <w:name w:val="Intense Quote Char"/>
+    <w:basedOn w:val="DefaultParagraphFont"/>
+    <w:link w:val="IntenseQuote"/>
+    <w:uiPriority w:val="30"/>
+    <w:rsid w:val="001F1BF0"/>
+    <w:rPr>
+      <w:i/>
+      <w:iCs/>
+      <w:color w:val="4472C4" w:themeColor="accent1"/>
+    </w:rPr>
+  </w:style>
+  <w:style w:type="paragraph" w:styleId="ListParagraph">
+    <w:name w:val="List Paragraph"/>
+    <w:basedOn w:val="Normal"/>
+    <w:uiPriority w:val="34"/>
+    <w:qFormat/>
+    <w:rsid w:val="001F1BF0"/>
+    <w:pPr>
+      <w:ind w:left="720"/>
+      <w:contextualSpacing/>
+    </w:pPr>
+  </w:style>
+  <w:style w:type="character" w:styleId="IntenseReference">
+    <w:name w:val="Intense Reference"/>
+    <w:basedOn w:val="DefaultParagraphFont"/>
+    <w:uiPriority w:val="32"/>
+    <w:qFormat/>
+    <w:rsid w:val="00CE1447"/>
+    <w:rPr>
+      <w:b/>
+      <w:bCs/>
+      <w:smallCaps/>
+      <w:color w:val="4472C4" w:themeColor="accent1"/>
+      <w:spacing w:val="5"/>
+    </w:rPr>
+  </w:style>
 </w:styles>
 </file>
 

</xml_diff>